<commit_message>
simon's conclusion edited to reflect new results
</commit_message>
<xml_diff>
--- a/simons_conclusion.docx
+++ b/simons_conclusion.docx
@@ -6,8 +6,6 @@
       <w:pPr>
         <w:ind w:firstLine="720"/>
       </w:pPr>
-      <w:bookmarkStart w:id="0" w:name="_GoBack"/>
-      <w:bookmarkEnd w:id="0"/>
       <w:r>
         <w:t xml:space="preserve">The primary objectives of this experiment were to implement PID control in a </w:t>
       </w:r>
@@ -20,6 +18,11 @@
       <w:r>
         <w:t xml:space="preserve"> PID is often used to precisely control the approach of a machine or system to a target limit, whether it be the surface of Mars, a train station, or in this case- a wall. PID control systems can be used with inputs that are different from the output. In this case motor RPM was controlled with distance, and robot distance from the wall was controlled by the time between sonar pings from the ultrasonic sensor.</w:t>
       </w:r>
+      <w:r>
+        <w:t xml:space="preserve"> As it turns out, only PI control was necessary for this application. Derivative control usually plays a minor role in control systems, and can get messy as noise is amplified with this control type.</w:t>
+      </w:r>
+      <w:bookmarkStart w:id="0" w:name="_GoBack"/>
+      <w:bookmarkEnd w:id="0"/>
     </w:p>
     <w:p>
       <w:r>

</xml_diff>